<commit_message>
Made Carissa feedback changes to UROP
</commit_message>
<xml_diff>
--- a/UROP_Proposal.docx
+++ b/UROP_Proposal.docx
@@ -15,6 +15,7 @@
           <w:u w:val="single"/>
         </w:rPr>
       </w:pPr>
+      <w:bookmarkStart w:id="0" w:name="_GoBack"/>
     </w:p>
     <w:p>
       <w:pPr>
@@ -182,8 +183,6 @@
         </w:rPr>
         <w:t>February 10</w:t>
       </w:r>
-      <w:bookmarkStart w:id="0" w:name="_GoBack"/>
-      <w:bookmarkEnd w:id="0"/>
       <w:r>
         <w:rPr>
           <w:rFonts w:ascii="Times New Roman" w:hAnsi="Times New Roman" w:cs="Times New Roman"/>
@@ -915,23 +914,7 @@
           <w:sz w:val="24"/>
           <w:szCs w:val="24"/>
         </w:rPr>
-        <w:t xml:space="preserve">The aim of our project is to design and implement a low-cost human computer interface such that a computer responds to movements of the user’s eyes. </w:t>
-      </w:r>
-      <w:r>
-        <w:rPr>
-          <w:rFonts w:ascii="Times New Roman" w:hAnsi="Times New Roman" w:cs="Times New Roman"/>
-          <w:sz w:val="24"/>
-          <w:szCs w:val="24"/>
-        </w:rPr>
-        <w:t xml:space="preserve">The </w:t>
-      </w:r>
-      <w:r>
-        <w:rPr>
-          <w:rFonts w:ascii="Times New Roman" w:hAnsi="Times New Roman" w:cs="Times New Roman"/>
-          <w:sz w:val="24"/>
-          <w:szCs w:val="24"/>
-        </w:rPr>
-        <w:t xml:space="preserve">focus of this system is to enable individuals with limited mobility to easily interact with technology. </w:t>
+        <w:t xml:space="preserve">The aim of our project is to design and implement a low-cost human computer interface such that a computer responds to movements of the user’s eyes. The focus of this system is to enable individuals with limited mobility to easily interact with technology. </w:t>
       </w:r>
       <w:r>
         <w:rPr>
@@ -947,7 +930,23 @@
           <w:sz w:val="24"/>
           <w:szCs w:val="24"/>
         </w:rPr>
-        <w:t xml:space="preserve">The system design employs head-mounted unit with an infrared video camera to capture the position as well as the motion of the user’s gaze. </w:t>
+        <w:t xml:space="preserve">The system design employs </w:t>
+      </w:r>
+      <w:r>
+        <w:rPr>
+          <w:rFonts w:ascii="Times New Roman" w:hAnsi="Times New Roman" w:cs="Times New Roman"/>
+          <w:sz w:val="24"/>
+          <w:szCs w:val="24"/>
+        </w:rPr>
+        <w:t xml:space="preserve">a </w:t>
+      </w:r>
+      <w:r>
+        <w:rPr>
+          <w:rFonts w:ascii="Times New Roman" w:hAnsi="Times New Roman" w:cs="Times New Roman"/>
+          <w:sz w:val="24"/>
+          <w:szCs w:val="24"/>
+        </w:rPr>
+        <w:t xml:space="preserve">head-mounted unit with an infrared video camera to capture the position as well as the motion of the user’s gaze. </w:t>
       </w:r>
       <w:r>
         <w:rPr>
@@ -1439,23 +1438,7 @@
           <w:sz w:val="24"/>
           <w:szCs w:val="24"/>
         </w:rPr>
-        <w:t xml:space="preserve"> will be conducted in the </w:t>
-      </w:r>
-      <w:r>
-        <w:rPr>
-          <w:rFonts w:ascii="Times New Roman" w:hAnsi="Times New Roman" w:cs="Times New Roman"/>
-          <w:sz w:val="24"/>
-          <w:szCs w:val="24"/>
-        </w:rPr>
-        <w:t>Electrical, Computer, and Energy Engineering Capstone</w:t>
-      </w:r>
-      <w:r>
-        <w:rPr>
-          <w:rFonts w:ascii="Times New Roman" w:hAnsi="Times New Roman" w:cs="Times New Roman"/>
-          <w:sz w:val="24"/>
-          <w:szCs w:val="24"/>
-        </w:rPr>
-        <w:t xml:space="preserve"> laboratory. </w:t>
+        <w:t xml:space="preserve"> will be conducted in the Electrical, Computer, and Energy Engineering Capstone laboratory. </w:t>
       </w:r>
       <w:r>
         <w:rPr>
@@ -1531,22 +1514,6 @@
         </w:rPr>
         <w:t xml:space="preserve">, senior instructor. </w:t>
       </w:r>
-      <w:r>
-        <w:rPr>
-          <w:rFonts w:ascii="Times New Roman" w:hAnsi="Times New Roman" w:cs="Times New Roman"/>
-          <w:sz w:val="24"/>
-          <w:szCs w:val="24"/>
-        </w:rPr>
-        <w:t xml:space="preserve">This project is intended to provide a computer mouse alternative for those with </w:t>
-      </w:r>
-      <w:r>
-        <w:rPr>
-          <w:rFonts w:ascii="Times New Roman" w:hAnsi="Times New Roman" w:cs="Times New Roman"/>
-          <w:sz w:val="24"/>
-          <w:szCs w:val="24"/>
-        </w:rPr>
-        <w:t>limited mobility.</w:t>
-      </w:r>
     </w:p>
     <w:p>
       <w:pPr>
@@ -1643,15 +1610,7 @@
           <w:sz w:val="24"/>
           <w:szCs w:val="24"/>
         </w:rPr>
-        <w:t>T</w:t>
-      </w:r>
-      <w:r>
-        <w:rPr>
-          <w:rFonts w:ascii="Times New Roman" w:hAnsi="Times New Roman" w:cs="Times New Roman"/>
-          <w:sz w:val="24"/>
-          <w:szCs w:val="24"/>
-        </w:rPr>
-        <w:t>here are two types of eye tracking techniques commonly practiced: Bright Pupil and Dark Pupil. Bright pupil tracking employs the use of infrared (IR) illumination of the eye to create greater contrast</w:t>
+        <w:t>There are two types of eye tracking techniques commonly practiced: Bright Pupil and Dark Pupil. Bright pupil tracking employs the use of infrared (IR) illumination of the eye to create greater contrast</w:t>
       </w:r>
       <w:r>
         <w:rPr>
@@ -1722,7 +1681,7 @@
           <w:sz w:val="24"/>
           <w:szCs w:val="24"/>
         </w:rPr>
-        <w:t xml:space="preserve"> this configuration, the eye tracking robustness and accuracy is significantly improved; however, this technique is not effective in outdoor lighting due to interference from Ultraviolet light. The Dark Pupil technique does not require IR lighting; however, the algorithms for tracking pupils in this configuration are much more complex.</w:t>
+        <w:t xml:space="preserve"> this configuration, eye tracking robustness and accuracy is significantly improved; however, this technique is not effective in outdoor lighting due to interference from Ultraviolet light. The Dark Pupil technique does not require IR lighting; however, the algorithms for tracking pupils in this configuration are much more complex.</w:t>
       </w:r>
     </w:p>
     <w:p>
@@ -1786,7 +1745,23 @@
           <w:sz w:val="24"/>
           <w:szCs w:val="24"/>
         </w:rPr>
-        <w:t xml:space="preserve"> who has extensive knowledge of real-time embedded system will </w:t>
+        <w:t xml:space="preserve"> who has extensive knowledge of real-time embedded system</w:t>
+      </w:r>
+      <w:r>
+        <w:rPr>
+          <w:rFonts w:ascii="Times New Roman" w:hAnsi="Times New Roman" w:cs="Times New Roman"/>
+          <w:sz w:val="24"/>
+          <w:szCs w:val="24"/>
+        </w:rPr>
+        <w:t>s,</w:t>
+      </w:r>
+      <w:r>
+        <w:rPr>
+          <w:rFonts w:ascii="Times New Roman" w:hAnsi="Times New Roman" w:cs="Times New Roman"/>
+          <w:sz w:val="24"/>
+          <w:szCs w:val="24"/>
+        </w:rPr>
+        <w:t xml:space="preserve"> will </w:t>
       </w:r>
       <w:r>
         <w:rPr>
@@ -1884,7 +1859,15 @@
           <w:sz w:val="24"/>
           <w:szCs w:val="24"/>
         </w:rPr>
-        <w:t xml:space="preserve">igital signal processing (DSP). Second, we have a daughter board that connects to the main board via headers. The daughter board will contain the camera interface and a direct memory access controller (DMA controller). The final main piece of hardware is the board that connects to the computer. This third board will communicate with the main board by wireless. </w:t>
+        <w:t>igital signal processing (DSP). Second, we have a daughter board that connects to the main board via headers. The daughter board will contain the camera interface and a direct memory access controller (DMA controller). The final main piece of hardware is the board that connects to the computer. This third board will communicate w</w:t>
+      </w:r>
+      <w:r>
+        <w:rPr>
+          <w:rFonts w:ascii="Times New Roman" w:hAnsi="Times New Roman" w:cs="Times New Roman"/>
+          <w:sz w:val="24"/>
+          <w:szCs w:val="24"/>
+        </w:rPr>
+        <w:t>ith the main board by wirelessly.</w:t>
       </w:r>
     </w:p>
     <w:p>
@@ -1937,10 +1920,10 @@
             <v:path o:extrusionok="f" gradientshapeok="t" o:connecttype="rect"/>
             <o:lock v:ext="edit" aspectratio="t"/>
           </v:shapetype>
-          <v:shape id="_x0000_i1025" type="#_x0000_t75" style="width:500.4pt;height:304.2pt" o:ole="">
+          <v:shape id="_x0000_i1025" type="#_x0000_t75" style="width:500.1pt;height:304.2pt" o:ole="">
             <v:imagedata r:id="rId6" o:title=""/>
           </v:shape>
-          <o:OLEObject Type="Embed" ProgID="Visio.Drawing.11" ShapeID="_x0000_i1025" DrawAspect="Content" ObjectID="_1390404948" r:id="rId7"/>
+          <o:OLEObject Type="Embed" ProgID="Visio.Drawing.11" ShapeID="_x0000_i1025" DrawAspect="Content" ObjectID="_1390639535" r:id="rId7"/>
         </w:object>
       </w:r>
       <w:r>
@@ -1997,7 +1980,23 @@
           <w:sz w:val="24"/>
           <w:szCs w:val="24"/>
         </w:rPr>
-        <w:t xml:space="preserve">The main board consists of the Beagle Bone development board. This board utilizes the ARM Cortex A8 which features a clock speed of 500-750 MHz and an optimized floating point unit on chip. These features make it ideal for our DSP. This board will communicate with the computer interface board using wireless at 2.4 GHz provided by the XBEE from </w:t>
+        <w:t xml:space="preserve">The main board consists of the Beagle Bone development board. This board utilizes the ARM Cortex A8 which features a clock speed of 500-750 MHz and an optimized floating point unit on chip. These features make it ideal for our DSP. This board will communicate with the computer interface board using wireless at 2.4 GHz </w:t>
+      </w:r>
+      <w:r>
+        <w:rPr>
+          <w:rFonts w:ascii="Times New Roman" w:hAnsi="Times New Roman" w:cs="Times New Roman"/>
+          <w:sz w:val="24"/>
+          <w:szCs w:val="24"/>
+        </w:rPr>
+        <w:t>via</w:t>
+      </w:r>
+      <w:r>
+        <w:rPr>
+          <w:rFonts w:ascii="Times New Roman" w:hAnsi="Times New Roman" w:cs="Times New Roman"/>
+          <w:sz w:val="24"/>
+          <w:szCs w:val="24"/>
+        </w:rPr>
+        <w:t xml:space="preserve"> the XBEE from </w:t>
       </w:r>
       <w:proofErr w:type="spellStart"/>
       <w:r>
@@ -2090,7 +2089,23 @@
           <w:sz w:val="24"/>
           <w:szCs w:val="24"/>
         </w:rPr>
-        <w:t xml:space="preserve"> Choosing to do DMA will allow us to use specialized hardware to handle the memory access, and keep the main board from using clock cycles on low lever processin</w:t>
+        <w:t xml:space="preserve"> Choosing to do DMA will allow us to use specialized hardware to handle the memory access, and keep the main board from</w:t>
+      </w:r>
+      <w:r>
+        <w:rPr>
+          <w:rFonts w:ascii="Times New Roman" w:hAnsi="Times New Roman" w:cs="Times New Roman"/>
+          <w:sz w:val="24"/>
+          <w:szCs w:val="24"/>
+        </w:rPr>
+        <w:t xml:space="preserve"> using clock cycles on low level</w:t>
+      </w:r>
+      <w:r>
+        <w:rPr>
+          <w:rFonts w:ascii="Times New Roman" w:hAnsi="Times New Roman" w:cs="Times New Roman"/>
+          <w:sz w:val="24"/>
+          <w:szCs w:val="24"/>
+        </w:rPr>
+        <w:t xml:space="preserve"> processin</w:t>
       </w:r>
       <w:r>
         <w:rPr>
@@ -2213,7 +2228,7 @@
           <w:sz w:val="24"/>
           <w:szCs w:val="24"/>
         </w:rPr>
-        <w:t xml:space="preserve">The calibration stage is performed before the device is ready for use. During the calibration process, critical user-specific information is collected to be used for the pupil detection algorithm. First, the center position of the pupil is noted in order to provide a reference </w:t>
+        <w:t xml:space="preserve">The calibration stage is performed before the device is ready for use. During the calibration process, critical user-specific information is collected for the pupil detection algorithm. First, the center position of the pupil is noted in order to provide a reference point to </w:t>
       </w:r>
       <w:r>
         <w:rPr>
@@ -2222,7 +2237,7 @@
           <w:szCs w:val="24"/>
         </w:rPr>
         <w:lastRenderedPageBreak/>
-        <w:t xml:space="preserve">point to which the position of the pupil during use can be compared to determine an appropriate direction of cursor movement. Next, a region of interest will be determined in order to decide how far the user’s gaze must drift from the center position for the device to react. Finally, the device will collect information about the skin tone and eye to eyelid ratio of the user to determine if the user is blinking. </w:t>
+        <w:t xml:space="preserve">which the position of the pupil during use can be compared to determine an appropriate direction of cursor movement. Next, a region of interest will be determined in order to decide how far the user’s gaze must drift from the center position for the device to react. Finally, the device will collect information about the skin tone and eye to eyelid ratio of the user to determine if the user is blinking. </w:t>
       </w:r>
     </w:p>
     <w:p>
@@ -2241,7 +2256,23 @@
           <w:sz w:val="24"/>
           <w:szCs w:val="24"/>
         </w:rPr>
-        <w:t>As discussed previously, the direction of the gaze is determined based on the movement of the pupil. Our assumption is the direction of the gaze corresponds directly to pupil moving in that direction. Hence the DSP algorithm in our project will be geared towards dete</w:t>
+        <w:t xml:space="preserve">As discussed previously, the direction of the gaze is determined based on the movement of the pupil. Our assumption is the direction of the gaze corresponds directly to </w:t>
+      </w:r>
+      <w:r>
+        <w:rPr>
+          <w:rFonts w:ascii="Times New Roman" w:hAnsi="Times New Roman" w:cs="Times New Roman"/>
+          <w:sz w:val="24"/>
+          <w:szCs w:val="24"/>
+        </w:rPr>
+        <w:t xml:space="preserve">the </w:t>
+      </w:r>
+      <w:r>
+        <w:rPr>
+          <w:rFonts w:ascii="Times New Roman" w:hAnsi="Times New Roman" w:cs="Times New Roman"/>
+          <w:sz w:val="24"/>
+          <w:szCs w:val="24"/>
+        </w:rPr>
+        <w:t>pupil moving in that direction. Hence the DSP algorithm in our project will be geared towards dete</w:t>
       </w:r>
       <w:r>
         <w:rPr>
@@ -2283,18 +2314,7 @@
                 <w:sz w:val="24"/>
                 <w:szCs w:val="24"/>
               </w:rPr>
-              <m:t>1,</m:t>
-            </m:r>
-            <m:r>
-              <m:rPr>
-                <m:sty m:val="bi"/>
-              </m:rPr>
-              <w:rPr>
-                <w:rFonts w:ascii="Cambria Math" w:hAnsi="Cambria Math" w:cs="Times New Roman"/>
-                <w:sz w:val="24"/>
-                <w:szCs w:val="24"/>
-              </w:rPr>
-              <m:t>2</m:t>
+              <m:t>1,2</m:t>
             </m:r>
           </m:sup>
         </m:sSup>
@@ -2323,7 +2343,23 @@
           <w:sz w:val="24"/>
           <w:szCs w:val="24"/>
         </w:rPr>
-        <w:t xml:space="preserve"> develop our algorithm, we will take advantage of the characteristics of human pupil, such as its elliptical shape and dark color. From the result of our calibration stage, we can determine a window in each frame that requires processing and throw away any unwanted parts of the image.  At the first level of our algorithm, we will throw away pixels that are not dark enough (also known as </w:t>
+        <w:t xml:space="preserve"> develop our algorithm, we will take advantage of the characteristics of </w:t>
+      </w:r>
+      <w:r>
+        <w:rPr>
+          <w:rFonts w:ascii="Times New Roman" w:hAnsi="Times New Roman" w:cs="Times New Roman"/>
+          <w:sz w:val="24"/>
+          <w:szCs w:val="24"/>
+        </w:rPr>
+        <w:t xml:space="preserve">the </w:t>
+      </w:r>
+      <w:r>
+        <w:rPr>
+          <w:rFonts w:ascii="Times New Roman" w:hAnsi="Times New Roman" w:cs="Times New Roman"/>
+          <w:sz w:val="24"/>
+          <w:szCs w:val="24"/>
+        </w:rPr>
+        <w:t xml:space="preserve">human pupil, such as its elliptical shape and dark color. From the result of our calibration stage, we can determine a window in each frame that requires processing and throw away any unwanted parts of the image.  At the first level of our algorithm, we will throw away pixels that are not dark enough (also known as </w:t>
       </w:r>
       <w:proofErr w:type="spellStart"/>
       <w:r>
@@ -2341,7 +2377,23 @@
           <w:sz w:val="24"/>
           <w:szCs w:val="24"/>
         </w:rPr>
-        <w:t xml:space="preserve">) to restrict the part of the image to be processing to detect the pupil. We will also explore noise removal and other background elimination techniques such as image subtraction to further restrict our search window. Since the pixels of the image that meet the threshold requirement likely form contiguous regions, we suspect that the largest contiguous region is the pupil. Thus our algorithm will find the largest contiguous region, and </w:t>
+        <w:t xml:space="preserve">) to restrict the </w:t>
+      </w:r>
+      <w:r>
+        <w:rPr>
+          <w:rFonts w:ascii="Times New Roman" w:hAnsi="Times New Roman" w:cs="Times New Roman"/>
+          <w:sz w:val="24"/>
+          <w:szCs w:val="24"/>
+        </w:rPr>
+        <w:t>part of the image to be processed</w:t>
+      </w:r>
+      <w:r>
+        <w:rPr>
+          <w:rFonts w:ascii="Times New Roman" w:hAnsi="Times New Roman" w:cs="Times New Roman"/>
+          <w:sz w:val="24"/>
+          <w:szCs w:val="24"/>
+        </w:rPr>
+        <w:t xml:space="preserve">. We will also explore noise removal and other background elimination techniques such as image subtraction to further restrict our search window. Since the pixels of the image that meet the threshold requirement likely form contiguous regions, we suspect that the largest contiguous region is the pupil. Thus our algorithm will find the largest contiguous region, and </w:t>
       </w:r>
       <w:r>
         <w:rPr>
@@ -2526,23 +2578,21 @@
         </w:rPr>
         <w:t xml:space="preserve"> </w:t>
       </w:r>
-      <w:proofErr w:type="gramStart"/>
-      <w:r>
-        <w:rPr>
-          <w:rFonts w:ascii="Times New Roman" w:hAnsi="Times New Roman" w:cs="Times New Roman"/>
-          <w:sz w:val="24"/>
-          <w:szCs w:val="24"/>
-        </w:rPr>
-        <w:t>These</w:t>
-      </w:r>
-      <w:proofErr w:type="gramEnd"/>
-      <w:r>
-        <w:rPr>
-          <w:rFonts w:ascii="Times New Roman" w:hAnsi="Times New Roman" w:cs="Times New Roman"/>
-          <w:sz w:val="24"/>
-          <w:szCs w:val="24"/>
-        </w:rPr>
-        <w:t xml:space="preserve"> subjects will be volunteers from the members of the </w:t>
+      <w:r>
+        <w:rPr>
+          <w:rFonts w:ascii="Times New Roman" w:hAnsi="Times New Roman" w:cs="Times New Roman"/>
+          <w:sz w:val="24"/>
+          <w:szCs w:val="24"/>
+        </w:rPr>
+        <w:t>S</w:t>
+      </w:r>
+      <w:r>
+        <w:rPr>
+          <w:rFonts w:ascii="Times New Roman" w:hAnsi="Times New Roman" w:cs="Times New Roman"/>
+          <w:sz w:val="24"/>
+          <w:szCs w:val="24"/>
+        </w:rPr>
+        <w:t xml:space="preserve">ubjects will be volunteers from the members of the </w:t>
       </w:r>
       <w:proofErr w:type="spellStart"/>
       <w:r>
@@ -2662,6 +2712,7 @@
     <w:p>
       <w:pPr>
         <w:spacing w:after="0" w:line="240" w:lineRule="auto"/>
+        <w:ind w:firstLine="720"/>
         <w:rPr>
           <w:rFonts w:ascii="Times New Roman" w:hAnsi="Times New Roman" w:cs="Times New Roman"/>
           <w:sz w:val="24"/>
@@ -7327,7 +7378,7 @@
                 <w:sz w:val="24"/>
                 <w:szCs w:val="24"/>
               </w:rPr>
-              <w:t>JTAG Programmer</w:t>
+              <w:t>Shipping and Handling + Misc.</w:t>
             </w:r>
           </w:p>
         </w:tc>
@@ -7353,7 +7404,7 @@
                 <w:sz w:val="24"/>
                 <w:szCs w:val="24"/>
               </w:rPr>
-              <w:t>$55.00</w:t>
+              <w:t>$100</w:t>
             </w:r>
           </w:p>
         </w:tc>
@@ -7380,7 +7431,7 @@
                 <w:sz w:val="24"/>
                 <w:szCs w:val="24"/>
               </w:rPr>
-              <w:t>1</w:t>
+              <w:t>-</w:t>
             </w:r>
           </w:p>
         </w:tc>
@@ -7406,114 +7457,7 @@
                 <w:sz w:val="24"/>
                 <w:szCs w:val="24"/>
               </w:rPr>
-              <w:t>$55.00</w:t>
-            </w:r>
-          </w:p>
-        </w:tc>
-      </w:tr>
-      <w:tr>
-        <w:tc>
-          <w:tcPr>
-            <w:tcW w:w="4050" w:type="dxa"/>
-            <w:tcBorders>
-              <w:bottom w:val="single" w:sz="4" w:space="0" w:color="auto"/>
-            </w:tcBorders>
-          </w:tcPr>
-          <w:p>
-            <w:pPr>
-              <w:spacing w:after="0" w:line="240" w:lineRule="auto"/>
-              <w:rPr>
-                <w:rFonts w:ascii="Times New Roman" w:eastAsia="Times New Roman" w:hAnsi="Times New Roman" w:cs="Times New Roman"/>
-                <w:sz w:val="24"/>
-                <w:szCs w:val="24"/>
-              </w:rPr>
-            </w:pPr>
-            <w:r>
-              <w:rPr>
-                <w:rFonts w:ascii="Times New Roman" w:eastAsia="Times New Roman" w:hAnsi="Times New Roman" w:cs="Times New Roman"/>
-                <w:sz w:val="24"/>
-                <w:szCs w:val="24"/>
-              </w:rPr>
-              <w:t>ARM Cortex A8 MCU</w:t>
-            </w:r>
-          </w:p>
-        </w:tc>
-        <w:tc>
-          <w:tcPr>
-            <w:tcW w:w="1440" w:type="dxa"/>
-            <w:tcBorders>
-              <w:bottom w:val="single" w:sz="4" w:space="0" w:color="auto"/>
-            </w:tcBorders>
-          </w:tcPr>
-          <w:p>
-            <w:pPr>
-              <w:spacing w:after="0" w:line="240" w:lineRule="auto"/>
-              <w:rPr>
-                <w:rFonts w:ascii="Times New Roman" w:eastAsia="Times New Roman" w:hAnsi="Times New Roman" w:cs="Times New Roman"/>
-                <w:sz w:val="24"/>
-                <w:szCs w:val="24"/>
-              </w:rPr>
-            </w:pPr>
-            <w:r>
-              <w:rPr>
-                <w:rFonts w:ascii="Times New Roman" w:eastAsia="Times New Roman" w:hAnsi="Times New Roman" w:cs="Times New Roman"/>
-                <w:sz w:val="24"/>
-                <w:szCs w:val="24"/>
-              </w:rPr>
-              <w:t>$25.38</w:t>
-            </w:r>
-          </w:p>
-        </w:tc>
-        <w:tc>
-          <w:tcPr>
-            <w:tcW w:w="1260" w:type="dxa"/>
-            <w:tcBorders>
-              <w:bottom w:val="single" w:sz="4" w:space="0" w:color="auto"/>
-            </w:tcBorders>
-          </w:tcPr>
-          <w:p>
-            <w:pPr>
-              <w:spacing w:after="0" w:line="240" w:lineRule="auto"/>
-              <w:jc w:val="center"/>
-              <w:rPr>
-                <w:rFonts w:ascii="Times New Roman" w:eastAsia="Times New Roman" w:hAnsi="Times New Roman" w:cs="Times New Roman"/>
-                <w:sz w:val="24"/>
-                <w:szCs w:val="24"/>
-              </w:rPr>
-            </w:pPr>
-            <w:r>
-              <w:rPr>
-                <w:rFonts w:ascii="Times New Roman" w:eastAsia="Times New Roman" w:hAnsi="Times New Roman" w:cs="Times New Roman"/>
-                <w:sz w:val="24"/>
-                <w:szCs w:val="24"/>
-              </w:rPr>
-              <w:t>2</w:t>
-            </w:r>
-          </w:p>
-        </w:tc>
-        <w:tc>
-          <w:tcPr>
-            <w:tcW w:w="1800" w:type="dxa"/>
-            <w:tcBorders>
-              <w:bottom w:val="nil"/>
-            </w:tcBorders>
-          </w:tcPr>
-          <w:p>
-            <w:pPr>
-              <w:spacing w:after="0" w:line="240" w:lineRule="auto"/>
-              <w:rPr>
-                <w:rFonts w:ascii="Times New Roman" w:eastAsia="Times New Roman" w:hAnsi="Times New Roman" w:cs="Times New Roman"/>
-                <w:sz w:val="24"/>
-                <w:szCs w:val="24"/>
-              </w:rPr>
-            </w:pPr>
-            <w:r>
-              <w:rPr>
-                <w:rFonts w:ascii="Times New Roman" w:eastAsia="Times New Roman" w:hAnsi="Times New Roman" w:cs="Times New Roman"/>
-                <w:sz w:val="24"/>
-                <w:szCs w:val="24"/>
-              </w:rPr>
-              <w:t xml:space="preserve">$50.76   </w:t>
+              <w:t>$100</w:t>
             </w:r>
           </w:p>
         </w:tc>
@@ -7613,7 +7557,7 @@
                 <w:sz w:val="24"/>
                 <w:szCs w:val="24"/>
               </w:rPr>
-              <w:t>1012.37</w:t>
+              <w:t>1006.61</w:t>
             </w:r>
           </w:p>
         </w:tc>
@@ -7638,145 +7582,178 @@
           <w:szCs w:val="24"/>
         </w:rPr>
       </w:pPr>
-    </w:p>
-    <w:p>
-      <w:pPr>
-        <w:spacing w:after="0" w:line="240" w:lineRule="auto"/>
-        <w:rPr>
-          <w:rFonts w:ascii="Times New Roman" w:hAnsi="Times New Roman" w:cs="Times New Roman"/>
-          <w:sz w:val="24"/>
-          <w:szCs w:val="24"/>
-        </w:rPr>
-      </w:pPr>
-    </w:p>
-    <w:p>
-      <w:pPr>
-        <w:spacing w:after="0" w:line="240" w:lineRule="auto"/>
-        <w:rPr>
-          <w:rFonts w:ascii="Times New Roman" w:hAnsi="Times New Roman" w:cs="Times New Roman"/>
-          <w:sz w:val="24"/>
-          <w:szCs w:val="24"/>
-        </w:rPr>
-      </w:pPr>
-    </w:p>
-    <w:p>
-      <w:pPr>
-        <w:spacing w:after="0" w:line="240" w:lineRule="auto"/>
-        <w:rPr>
-          <w:rFonts w:ascii="Times New Roman" w:hAnsi="Times New Roman" w:cs="Times New Roman"/>
-          <w:sz w:val="24"/>
-          <w:szCs w:val="24"/>
-        </w:rPr>
-      </w:pPr>
-    </w:p>
-    <w:p>
-      <w:pPr>
-        <w:spacing w:after="0" w:line="240" w:lineRule="auto"/>
-        <w:rPr>
-          <w:rFonts w:ascii="Times New Roman" w:hAnsi="Times New Roman" w:cs="Times New Roman"/>
-          <w:sz w:val="24"/>
-          <w:szCs w:val="24"/>
-        </w:rPr>
-      </w:pPr>
-    </w:p>
-    <w:p>
-      <w:pPr>
-        <w:spacing w:after="0" w:line="240" w:lineRule="auto"/>
-        <w:rPr>
-          <w:rFonts w:ascii="Times New Roman" w:hAnsi="Times New Roman" w:cs="Times New Roman"/>
-          <w:sz w:val="24"/>
-          <w:szCs w:val="24"/>
-        </w:rPr>
-      </w:pPr>
-    </w:p>
-    <w:p>
-      <w:pPr>
-        <w:spacing w:after="0" w:line="240" w:lineRule="auto"/>
-        <w:rPr>
-          <w:rFonts w:ascii="Times New Roman" w:hAnsi="Times New Roman" w:cs="Times New Roman"/>
-          <w:sz w:val="24"/>
-          <w:szCs w:val="24"/>
-        </w:rPr>
-      </w:pPr>
-    </w:p>
-    <w:p>
-      <w:pPr>
-        <w:spacing w:after="0" w:line="240" w:lineRule="auto"/>
-        <w:rPr>
-          <w:rFonts w:ascii="Times New Roman" w:hAnsi="Times New Roman" w:cs="Times New Roman"/>
-          <w:sz w:val="24"/>
-          <w:szCs w:val="24"/>
-        </w:rPr>
-      </w:pPr>
-    </w:p>
-    <w:p>
-      <w:pPr>
-        <w:spacing w:after="0" w:line="240" w:lineRule="auto"/>
-        <w:rPr>
-          <w:rFonts w:ascii="Times New Roman" w:hAnsi="Times New Roman" w:cs="Times New Roman"/>
-          <w:sz w:val="24"/>
-          <w:szCs w:val="24"/>
-        </w:rPr>
-      </w:pPr>
-    </w:p>
-    <w:p>
-      <w:pPr>
-        <w:spacing w:after="0" w:line="240" w:lineRule="auto"/>
-        <w:rPr>
-          <w:rFonts w:ascii="Times New Roman" w:hAnsi="Times New Roman" w:cs="Times New Roman"/>
-          <w:sz w:val="24"/>
-          <w:szCs w:val="24"/>
-        </w:rPr>
-      </w:pPr>
-    </w:p>
-    <w:p>
-      <w:pPr>
-        <w:spacing w:after="0" w:line="240" w:lineRule="auto"/>
-        <w:rPr>
-          <w:rFonts w:ascii="Times New Roman" w:hAnsi="Times New Roman" w:cs="Times New Roman"/>
-          <w:sz w:val="24"/>
-          <w:szCs w:val="24"/>
-        </w:rPr>
-      </w:pPr>
-    </w:p>
-    <w:p>
-      <w:pPr>
-        <w:spacing w:after="0" w:line="240" w:lineRule="auto"/>
-        <w:rPr>
-          <w:rFonts w:ascii="Times New Roman" w:hAnsi="Times New Roman" w:cs="Times New Roman"/>
-          <w:sz w:val="24"/>
-          <w:szCs w:val="24"/>
-        </w:rPr>
-      </w:pPr>
-    </w:p>
-    <w:p>
-      <w:pPr>
-        <w:spacing w:after="0" w:line="240" w:lineRule="auto"/>
-        <w:rPr>
-          <w:rFonts w:ascii="Times New Roman" w:hAnsi="Times New Roman" w:cs="Times New Roman"/>
-          <w:sz w:val="24"/>
-          <w:szCs w:val="24"/>
-        </w:rPr>
-      </w:pPr>
-    </w:p>
-    <w:p>
-      <w:pPr>
-        <w:spacing w:after="0" w:line="240" w:lineRule="auto"/>
-        <w:rPr>
-          <w:rFonts w:ascii="Times New Roman" w:hAnsi="Times New Roman" w:cs="Times New Roman"/>
-          <w:b/>
-          <w:sz w:val="24"/>
-          <w:szCs w:val="24"/>
-        </w:rPr>
-      </w:pPr>
-      <w:r>
-        <w:rPr>
-          <w:rFonts w:ascii="Times New Roman" w:hAnsi="Times New Roman" w:cs="Times New Roman"/>
-          <w:b/>
-          <w:sz w:val="24"/>
-          <w:szCs w:val="24"/>
-        </w:rPr>
-        <w:lastRenderedPageBreak/>
+      <w:r>
+        <w:rPr>
+          <w:rFonts w:ascii="Times New Roman" w:hAnsi="Times New Roman" w:cs="Times New Roman"/>
+          <w:sz w:val="24"/>
+          <w:szCs w:val="24"/>
+        </w:rPr>
+        <w:t>We have applied for funding through</w:t>
+      </w:r>
+      <w:r>
+        <w:rPr>
+          <w:rFonts w:ascii="Times New Roman" w:hAnsi="Times New Roman" w:cs="Times New Roman"/>
+          <w:sz w:val="24"/>
+          <w:szCs w:val="24"/>
+        </w:rPr>
+        <w:t xml:space="preserve"> the Engineering Excellence Fund (EEF)</w:t>
+      </w:r>
+      <w:proofErr w:type="gramStart"/>
+      <w:r>
+        <w:rPr>
+          <w:rFonts w:ascii="Times New Roman" w:hAnsi="Times New Roman" w:cs="Times New Roman"/>
+          <w:sz w:val="24"/>
+          <w:szCs w:val="24"/>
+        </w:rPr>
+        <w:t>,</w:t>
+      </w:r>
+      <w:proofErr w:type="gramEnd"/>
+      <w:r>
+        <w:rPr>
+          <w:rFonts w:ascii="Times New Roman" w:hAnsi="Times New Roman" w:cs="Times New Roman"/>
+          <w:sz w:val="24"/>
+          <w:szCs w:val="24"/>
+        </w:rPr>
+        <w:t xml:space="preserve"> the proposal is currently pending approval. Furthermore, any funding that is not subsidized from UROP and EEF will have to be privately funded by ourselves.</w:t>
+      </w:r>
+    </w:p>
+    <w:p>
+      <w:pPr>
+        <w:spacing w:after="0" w:line="240" w:lineRule="auto"/>
+        <w:rPr>
+          <w:rFonts w:ascii="Times New Roman" w:hAnsi="Times New Roman" w:cs="Times New Roman"/>
+          <w:sz w:val="24"/>
+          <w:szCs w:val="24"/>
+        </w:rPr>
+      </w:pPr>
+    </w:p>
+    <w:p>
+      <w:pPr>
+        <w:spacing w:after="0" w:line="240" w:lineRule="auto"/>
+        <w:rPr>
+          <w:rFonts w:ascii="Times New Roman" w:hAnsi="Times New Roman" w:cs="Times New Roman"/>
+          <w:sz w:val="24"/>
+          <w:szCs w:val="24"/>
+        </w:rPr>
+      </w:pPr>
+    </w:p>
+    <w:p>
+      <w:pPr>
+        <w:spacing w:after="0" w:line="240" w:lineRule="auto"/>
+        <w:rPr>
+          <w:rFonts w:ascii="Times New Roman" w:hAnsi="Times New Roman" w:cs="Times New Roman"/>
+          <w:sz w:val="24"/>
+          <w:szCs w:val="24"/>
+        </w:rPr>
+      </w:pPr>
+    </w:p>
+    <w:p>
+      <w:pPr>
+        <w:spacing w:after="0" w:line="240" w:lineRule="auto"/>
+        <w:rPr>
+          <w:rFonts w:ascii="Times New Roman" w:hAnsi="Times New Roman" w:cs="Times New Roman"/>
+          <w:sz w:val="24"/>
+          <w:szCs w:val="24"/>
+        </w:rPr>
+      </w:pPr>
+    </w:p>
+    <w:p>
+      <w:pPr>
+        <w:spacing w:after="0" w:line="240" w:lineRule="auto"/>
+        <w:rPr>
+          <w:rFonts w:ascii="Times New Roman" w:hAnsi="Times New Roman" w:cs="Times New Roman"/>
+          <w:sz w:val="24"/>
+          <w:szCs w:val="24"/>
+        </w:rPr>
+      </w:pPr>
+    </w:p>
+    <w:p>
+      <w:pPr>
+        <w:spacing w:after="0" w:line="240" w:lineRule="auto"/>
+        <w:rPr>
+          <w:rFonts w:ascii="Times New Roman" w:hAnsi="Times New Roman" w:cs="Times New Roman"/>
+          <w:sz w:val="24"/>
+          <w:szCs w:val="24"/>
+        </w:rPr>
+      </w:pPr>
+    </w:p>
+    <w:p>
+      <w:pPr>
+        <w:spacing w:after="0" w:line="240" w:lineRule="auto"/>
+        <w:rPr>
+          <w:rFonts w:ascii="Times New Roman" w:hAnsi="Times New Roman" w:cs="Times New Roman"/>
+          <w:sz w:val="24"/>
+          <w:szCs w:val="24"/>
+        </w:rPr>
+      </w:pPr>
+    </w:p>
+    <w:p>
+      <w:pPr>
+        <w:spacing w:after="0" w:line="240" w:lineRule="auto"/>
+        <w:rPr>
+          <w:rFonts w:ascii="Times New Roman" w:hAnsi="Times New Roman" w:cs="Times New Roman"/>
+          <w:sz w:val="24"/>
+          <w:szCs w:val="24"/>
+        </w:rPr>
+      </w:pPr>
+    </w:p>
+    <w:p>
+      <w:pPr>
+        <w:spacing w:after="0" w:line="240" w:lineRule="auto"/>
+        <w:rPr>
+          <w:rFonts w:ascii="Times New Roman" w:hAnsi="Times New Roman" w:cs="Times New Roman"/>
+          <w:sz w:val="24"/>
+          <w:szCs w:val="24"/>
+        </w:rPr>
+      </w:pPr>
+    </w:p>
+    <w:p>
+      <w:pPr>
+        <w:spacing w:after="0" w:line="240" w:lineRule="auto"/>
+        <w:rPr>
+          <w:rFonts w:ascii="Times New Roman" w:hAnsi="Times New Roman" w:cs="Times New Roman"/>
+          <w:sz w:val="24"/>
+          <w:szCs w:val="24"/>
+        </w:rPr>
+      </w:pPr>
+    </w:p>
+    <w:p>
+      <w:pPr>
+        <w:spacing w:after="0" w:line="240" w:lineRule="auto"/>
+        <w:rPr>
+          <w:rFonts w:ascii="Times New Roman" w:hAnsi="Times New Roman" w:cs="Times New Roman"/>
+          <w:sz w:val="24"/>
+          <w:szCs w:val="24"/>
+        </w:rPr>
+      </w:pPr>
+    </w:p>
+    <w:p>
+      <w:pPr>
+        <w:spacing w:after="0" w:line="240" w:lineRule="auto"/>
+        <w:rPr>
+          <w:rFonts w:ascii="Times New Roman" w:hAnsi="Times New Roman" w:cs="Times New Roman"/>
+          <w:sz w:val="24"/>
+          <w:szCs w:val="24"/>
+        </w:rPr>
+      </w:pPr>
+    </w:p>
+    <w:p>
+      <w:pPr>
+        <w:spacing w:after="0" w:line="240" w:lineRule="auto"/>
+        <w:rPr>
+          <w:rFonts w:ascii="Times New Roman" w:hAnsi="Times New Roman" w:cs="Times New Roman"/>
+          <w:b/>
+          <w:sz w:val="24"/>
+          <w:szCs w:val="24"/>
+        </w:rPr>
+      </w:pPr>
+      <w:r>
+        <w:rPr>
+          <w:rFonts w:ascii="Times New Roman" w:hAnsi="Times New Roman" w:cs="Times New Roman"/>
+          <w:b/>
+          <w:sz w:val="24"/>
+          <w:szCs w:val="24"/>
+        </w:rPr>
         <w:t>Reference Section</w:t>
       </w:r>
     </w:p>
@@ -8553,7 +8530,6 @@
           <w:sz w:val="24"/>
           <w:szCs w:val="24"/>
         </w:rPr>
-        <w:lastRenderedPageBreak/>
         <w:t>Appendix</w:t>
       </w:r>
     </w:p>
@@ -8623,6 +8599,7 @@
           </wp:inline>
         </w:drawing>
       </w:r>
+      <w:bookmarkEnd w:id="0"/>
     </w:p>
     <w:sectPr>
       <w:pgSz w:w="12240" w:h="15840"/>

</xml_diff>